<commit_message>
10 nisan raporları eklendi
</commit_message>
<xml_diff>
--- a/Raporlar/Preconditions.docx
+++ b/Raporlar/Preconditions.docx
@@ -84,13 +84,7 @@
           <w:numId w:val="2"/>
         </w:numPr>
         <w:jc w:val="left"/>
-        <w:rPr>
-          <w:b w:val="false"/>
-          <w:b w:val="false"/>
-          <w:bCs w:val="false"/>
-          <w:sz w:val="24"/>
-          <w:szCs w:val="24"/>
-        </w:rPr>
+        <w:rPr/>
       </w:pPr>
       <w:r>
         <w:rPr>
@@ -110,13 +104,7 @@
           <w:numId w:val="2"/>
         </w:numPr>
         <w:jc w:val="left"/>
-        <w:rPr>
-          <w:b w:val="false"/>
-          <w:b w:val="false"/>
-          <w:bCs w:val="false"/>
-          <w:sz w:val="24"/>
-          <w:szCs w:val="24"/>
-        </w:rPr>
+        <w:rPr/>
       </w:pPr>
       <w:r>
         <w:rPr>
@@ -344,16 +332,7 @@
           <w:sz w:val="24"/>
           <w:szCs w:val="24"/>
         </w:rPr>
-        <w:t xml:space="preserve"> albüm isimleri, </w:t>
-      </w:r>
-      <w:r>
-        <w:rPr>
-          <w:b w:val="false"/>
-          <w:bCs w:val="false"/>
-          <w:sz w:val="24"/>
-          <w:szCs w:val="24"/>
-        </w:rPr>
-        <w:t xml:space="preserve">database deki toplam albüm sayısı </w:t>
+        <w:t xml:space="preserve"> albüm isimleri, database deki toplam albüm sayısı </w:t>
       </w:r>
     </w:p>
     <w:p>
@@ -400,14 +379,6 @@
           <w:szCs w:val="24"/>
         </w:rPr>
         <w:t>Albüm isimleri türkçe akrakteri desteklememektedir.</w:t>
-      </w:r>
-      <w:r>
-        <w:rPr>
-          <w:b w:val="false"/>
-          <w:bCs w:val="false"/>
-          <w:sz w:val="24"/>
-          <w:szCs w:val="24"/>
-        </w:rPr>
         <w:tab/>
       </w:r>
     </w:p>
@@ -691,6 +662,925 @@
           <w:szCs w:val="24"/>
         </w:rPr>
         <w:t>Listener ve companilerin bilgileri Spotify API’sinden alabilmeleri için internet bağlantısı gereklidir.</w:t>
+      </w:r>
+    </w:p>
+    <w:p>
+      <w:pPr>
+        <w:pStyle w:val="Normal"/>
+        <w:jc w:val="left"/>
+        <w:rPr>
+          <w:b w:val="false"/>
+          <w:b w:val="false"/>
+          <w:bCs w:val="false"/>
+          <w:sz w:val="24"/>
+          <w:szCs w:val="24"/>
+        </w:rPr>
+      </w:pPr>
+      <w:r>
+        <w:rPr/>
+      </w:r>
+    </w:p>
+    <w:p>
+      <w:pPr>
+        <w:pStyle w:val="Normal"/>
+        <w:jc w:val="left"/>
+        <w:rPr>
+          <w:b w:val="false"/>
+          <w:b w:val="false"/>
+          <w:bCs w:val="false"/>
+          <w:sz w:val="24"/>
+          <w:szCs w:val="24"/>
+        </w:rPr>
+      </w:pPr>
+      <w:r>
+        <w:rPr/>
+      </w:r>
+    </w:p>
+    <w:p>
+      <w:pPr>
+        <w:pStyle w:val="Normal"/>
+        <w:jc w:val="left"/>
+        <w:rPr>
+          <w:b w:val="false"/>
+          <w:b w:val="false"/>
+          <w:bCs w:val="false"/>
+          <w:sz w:val="24"/>
+          <w:szCs w:val="24"/>
+        </w:rPr>
+      </w:pPr>
+      <w:r>
+        <w:rPr/>
+      </w:r>
+    </w:p>
+    <w:p>
+      <w:pPr>
+        <w:pStyle w:val="Normal"/>
+        <w:jc w:val="left"/>
+        <w:rPr/>
+      </w:pPr>
+      <w:r>
+        <w:rPr>
+          <w:b/>
+          <w:bCs/>
+          <w:sz w:val="24"/>
+          <w:szCs w:val="24"/>
+        </w:rPr>
+        <w:t xml:space="preserve">UC1: </w:t>
+      </w:r>
+      <w:r>
+        <w:rPr>
+          <w:b w:val="false"/>
+          <w:bCs w:val="false"/>
+          <w:sz w:val="24"/>
+          <w:szCs w:val="24"/>
+        </w:rPr>
+        <w:t>Ask questions about artists</w:t>
+      </w:r>
+    </w:p>
+    <w:p>
+      <w:pPr>
+        <w:pStyle w:val="Normal"/>
+        <w:jc w:val="left"/>
+        <w:rPr>
+          <w:b w:val="false"/>
+          <w:b w:val="false"/>
+          <w:bCs w:val="false"/>
+          <w:sz w:val="24"/>
+          <w:szCs w:val="24"/>
+        </w:rPr>
+      </w:pPr>
+      <w:r>
+        <w:rPr/>
+      </w:r>
+    </w:p>
+    <w:p>
+      <w:pPr>
+        <w:pStyle w:val="PreformattedText"/>
+        <w:jc w:val="left"/>
+        <w:rPr>
+          <w:rFonts w:ascii="inherit" w:hAnsi="inherit"/>
+          <w:b w:val="false"/>
+          <w:i w:val="false"/>
+          <w:caps w:val="false"/>
+          <w:smallCaps w:val="false"/>
+          <w:color w:val="212121"/>
+          <w:spacing w:val="0"/>
+          <w:sz w:val="24"/>
+          <w:lang w:val="en-US"/>
+        </w:rPr>
+      </w:pPr>
+      <w:bookmarkStart w:id="1" w:name="tw-target-text"/>
+      <w:bookmarkEnd w:id="1"/>
+      <w:r>
+        <w:rPr>
+          <w:rFonts w:ascii="inherit" w:hAnsi="inherit"/>
+          <w:b w:val="false"/>
+          <w:bCs w:val="false"/>
+          <w:i w:val="false"/>
+          <w:caps w:val="false"/>
+          <w:smallCaps w:val="false"/>
+          <w:color w:val="212121"/>
+          <w:spacing w:val="0"/>
+          <w:sz w:val="24"/>
+          <w:szCs w:val="24"/>
+          <w:lang w:val="en-US"/>
+        </w:rPr>
+        <w:t>1.</w:t>
+      </w:r>
+      <w:r>
+        <w:rPr>
+          <w:rFonts w:ascii="inherit" w:hAnsi="inherit"/>
+          <w:b w:val="false"/>
+          <w:i w:val="false"/>
+          <w:caps w:val="false"/>
+          <w:smallCaps w:val="false"/>
+          <w:color w:val="212121"/>
+          <w:spacing w:val="0"/>
+          <w:sz w:val="24"/>
+          <w:lang w:val="en-US"/>
+        </w:rPr>
+        <w:t>L</w:t>
+      </w:r>
+      <w:r>
+        <w:rPr>
+          <w:rFonts w:ascii="inherit" w:hAnsi="inherit"/>
+          <w:b w:val="false"/>
+          <w:i w:val="false"/>
+          <w:caps w:val="false"/>
+          <w:smallCaps w:val="false"/>
+          <w:color w:val="212121"/>
+          <w:spacing w:val="0"/>
+          <w:sz w:val="20"/>
+          <w:szCs w:val="20"/>
+          <w:lang w:val="en-US"/>
+        </w:rPr>
+        <w:t>istener and company should not ask about the content of the albums. The program is not yet capable of rotating album information</w:t>
+      </w:r>
+    </w:p>
+    <w:p>
+      <w:pPr>
+        <w:pStyle w:val="Normal"/>
+        <w:numPr>
+          <w:ilvl w:val="0"/>
+          <w:numId w:val="4"/>
+        </w:numPr>
+        <w:jc w:val="left"/>
+        <w:rPr/>
+      </w:pPr>
+      <w:r>
+        <w:rPr>
+          <w:bCs w:val="false"/>
+          <w:szCs w:val="24"/>
+        </w:rPr>
+        <w:t>2.</w:t>
+      </w:r>
+      <w:r>
+        <w:rPr>
+          <w:rFonts w:ascii="arial;sans-serif" w:hAnsi="arial;sans-serif"/>
+          <w:b w:val="false"/>
+          <w:bCs w:val="false"/>
+          <w:i w:val="false"/>
+          <w:caps w:val="false"/>
+          <w:smallCaps w:val="false"/>
+          <w:color w:val="212121"/>
+          <w:spacing w:val="0"/>
+          <w:sz w:val="22"/>
+          <w:szCs w:val="22"/>
+        </w:rPr>
+        <w:t>The program can not yet  provide information about songs</w:t>
+      </w:r>
+      <w:r>
+        <w:rPr>
+          <w:bCs w:val="false"/>
+          <w:szCs w:val="24"/>
+        </w:rPr>
+        <w:br/>
+      </w:r>
+      <w:r>
+        <w:rPr>
+          <w:bCs w:val="false"/>
+          <w:szCs w:val="24"/>
+        </w:rPr>
+        <w:t xml:space="preserve">3. Questions should be about artists and </w:t>
+      </w:r>
+      <w:r>
+        <w:rPr>
+          <w:rFonts w:ascii="inherit" w:hAnsi="inherit"/>
+          <w:b w:val="false"/>
+          <w:bCs w:val="false"/>
+          <w:i w:val="false"/>
+          <w:caps w:val="false"/>
+          <w:smallCaps w:val="false"/>
+          <w:color w:val="212121"/>
+          <w:spacing w:val="0"/>
+          <w:sz w:val="20"/>
+          <w:szCs w:val="20"/>
+          <w:lang w:val="en-US"/>
+        </w:rPr>
+        <w:t>it should be able to ask the following questions</w:t>
+      </w:r>
+    </w:p>
+    <w:p>
+      <w:pPr>
+        <w:pStyle w:val="Normal"/>
+        <w:rPr/>
+      </w:pPr>
+      <w:r>
+        <w:rPr>
+          <w:rFonts w:ascii="inherit" w:hAnsi="inherit"/>
+          <w:b w:val="false"/>
+          <w:bCs w:val="false"/>
+          <w:i w:val="false"/>
+          <w:caps w:val="false"/>
+          <w:smallCaps w:val="false"/>
+          <w:color w:val="212121"/>
+          <w:spacing w:val="0"/>
+          <w:sz w:val="20"/>
+          <w:szCs w:val="20"/>
+          <w:lang w:val="en-US"/>
+        </w:rPr>
+        <w:t xml:space="preserve">      </w:t>
+      </w:r>
+    </w:p>
+    <w:p>
+      <w:pPr>
+        <w:pStyle w:val="Normal"/>
+        <w:numPr>
+          <w:ilvl w:val="0"/>
+          <w:numId w:val="4"/>
+        </w:numPr>
+        <w:jc w:val="left"/>
+        <w:rPr/>
+      </w:pPr>
+      <w:r>
+        <w:rPr>
+          <w:b w:val="false"/>
+          <w:bCs w:val="false"/>
+          <w:sz w:val="24"/>
+          <w:szCs w:val="24"/>
+        </w:rPr>
+        <w:t>internet address of artist’s information</w:t>
+      </w:r>
+    </w:p>
+    <w:p>
+      <w:pPr>
+        <w:pStyle w:val="Normal"/>
+        <w:numPr>
+          <w:ilvl w:val="0"/>
+          <w:numId w:val="4"/>
+        </w:numPr>
+        <w:jc w:val="left"/>
+        <w:rPr/>
+      </w:pPr>
+      <w:r>
+        <w:rPr>
+          <w:b w:val="false"/>
+          <w:bCs w:val="false"/>
+          <w:sz w:val="24"/>
+          <w:szCs w:val="24"/>
+        </w:rPr>
+        <w:t>the popularity of the artist</w:t>
+      </w:r>
+    </w:p>
+    <w:p>
+      <w:pPr>
+        <w:pStyle w:val="Normal"/>
+        <w:numPr>
+          <w:ilvl w:val="0"/>
+          <w:numId w:val="4"/>
+        </w:numPr>
+        <w:jc w:val="left"/>
+        <w:rPr/>
+      </w:pPr>
+      <w:r>
+        <w:rPr>
+          <w:b w:val="false"/>
+          <w:bCs w:val="false"/>
+          <w:sz w:val="24"/>
+          <w:szCs w:val="24"/>
+        </w:rPr>
+        <w:t xml:space="preserve">the number of followers that artist has </w:t>
+      </w:r>
+    </w:p>
+    <w:p>
+      <w:pPr>
+        <w:pStyle w:val="Normal"/>
+        <w:numPr>
+          <w:ilvl w:val="0"/>
+          <w:numId w:val="4"/>
+        </w:numPr>
+        <w:jc w:val="left"/>
+        <w:rPr/>
+      </w:pPr>
+      <w:r>
+        <w:rPr>
+          <w:b w:val="false"/>
+          <w:bCs w:val="false"/>
+          <w:sz w:val="24"/>
+          <w:szCs w:val="24"/>
+        </w:rPr>
+        <w:t>song types that artist sings</w:t>
+      </w:r>
+    </w:p>
+    <w:p>
+      <w:pPr>
+        <w:pStyle w:val="Normal"/>
+        <w:numPr>
+          <w:ilvl w:val="0"/>
+          <w:numId w:val="4"/>
+        </w:numPr>
+        <w:jc w:val="left"/>
+        <w:rPr/>
+      </w:pPr>
+      <w:r>
+        <w:rPr>
+          <w:b w:val="false"/>
+          <w:bCs w:val="false"/>
+          <w:sz w:val="24"/>
+          <w:szCs w:val="24"/>
+        </w:rPr>
+        <w:t>w</w:t>
+      </w:r>
+      <w:r>
+        <w:rPr>
+          <w:b w:val="false"/>
+          <w:bCs w:val="false"/>
+          <w:sz w:val="24"/>
+          <w:szCs w:val="24"/>
+        </w:rPr>
+        <w:t>here the artist was born</w:t>
+      </w:r>
+    </w:p>
+    <w:p>
+      <w:pPr>
+        <w:pStyle w:val="Normal"/>
+        <w:numPr>
+          <w:ilvl w:val="0"/>
+          <w:numId w:val="4"/>
+        </w:numPr>
+        <w:jc w:val="left"/>
+        <w:rPr/>
+      </w:pPr>
+      <w:r>
+        <w:rPr>
+          <w:b w:val="false"/>
+          <w:bCs w:val="false"/>
+          <w:sz w:val="24"/>
+          <w:szCs w:val="24"/>
+        </w:rPr>
+        <w:t>age and date of birth of the artist</w:t>
+      </w:r>
+    </w:p>
+    <w:p>
+      <w:pPr>
+        <w:pStyle w:val="Normal"/>
+        <w:numPr>
+          <w:ilvl w:val="0"/>
+          <w:numId w:val="4"/>
+        </w:numPr>
+        <w:jc w:val="left"/>
+        <w:rPr/>
+      </w:pPr>
+      <w:r>
+        <w:rPr>
+          <w:b w:val="false"/>
+          <w:bCs w:val="false"/>
+          <w:sz w:val="24"/>
+          <w:szCs w:val="24"/>
+        </w:rPr>
+        <w:t>album’s names of the artist</w:t>
+      </w:r>
+      <w:r>
+        <w:rPr>
+          <w:b w:val="false"/>
+          <w:bCs w:val="false"/>
+          <w:sz w:val="24"/>
+          <w:szCs w:val="24"/>
+        </w:rPr>
+        <w:t xml:space="preserve">, </w:t>
+      </w:r>
+      <w:r>
+        <w:rPr>
+          <w:b w:val="false"/>
+          <w:bCs w:val="false"/>
+          <w:sz w:val="24"/>
+          <w:szCs w:val="24"/>
+        </w:rPr>
+        <w:t>the number of albums in the database</w:t>
+      </w:r>
+    </w:p>
+    <w:p>
+      <w:pPr>
+        <w:pStyle w:val="Normal"/>
+        <w:numPr>
+          <w:ilvl w:val="0"/>
+          <w:numId w:val="5"/>
+        </w:numPr>
+        <w:jc w:val="left"/>
+        <w:rPr/>
+      </w:pPr>
+      <w:r>
+        <w:rPr>
+          <w:b w:val="false"/>
+          <w:bCs w:val="false"/>
+          <w:sz w:val="24"/>
+          <w:szCs w:val="24"/>
+        </w:rPr>
+        <w:t>The number of album should be maximum 50</w:t>
+      </w:r>
+    </w:p>
+    <w:p>
+      <w:pPr>
+        <w:pStyle w:val="Normal"/>
+        <w:numPr>
+          <w:ilvl w:val="0"/>
+          <w:numId w:val="5"/>
+        </w:numPr>
+        <w:jc w:val="left"/>
+        <w:rPr/>
+      </w:pPr>
+      <w:r>
+        <w:rPr>
+          <w:b w:val="false"/>
+          <w:bCs w:val="false"/>
+          <w:sz w:val="24"/>
+          <w:szCs w:val="24"/>
+        </w:rPr>
+        <w:t>Album’s names do not support the Turkish characters</w:t>
+      </w:r>
+      <w:r>
+        <w:rPr>
+          <w:b w:val="false"/>
+          <w:bCs w:val="false"/>
+          <w:sz w:val="24"/>
+          <w:szCs w:val="24"/>
+        </w:rPr>
+        <w:tab/>
+      </w:r>
+    </w:p>
+    <w:p>
+      <w:pPr>
+        <w:pStyle w:val="Normal"/>
+        <w:numPr>
+          <w:ilvl w:val="0"/>
+          <w:numId w:val="4"/>
+        </w:numPr>
+        <w:jc w:val="left"/>
+        <w:rPr/>
+      </w:pPr>
+      <w:r>
+        <w:rPr>
+          <w:b w:val="false"/>
+          <w:bCs w:val="false"/>
+          <w:sz w:val="24"/>
+          <w:szCs w:val="24"/>
+        </w:rPr>
+        <w:t>The popularity order in Turkey</w:t>
+      </w:r>
+    </w:p>
+    <w:p>
+      <w:pPr>
+        <w:pStyle w:val="Normal"/>
+        <w:numPr>
+          <w:ilvl w:val="0"/>
+          <w:numId w:val="4"/>
+        </w:numPr>
+        <w:jc w:val="left"/>
+        <w:rPr/>
+      </w:pPr>
+      <w:r>
+        <w:rPr>
+          <w:b w:val="false"/>
+          <w:bCs w:val="false"/>
+          <w:sz w:val="24"/>
+          <w:szCs w:val="24"/>
+        </w:rPr>
+        <w:t>older and younger artist</w:t>
+      </w:r>
+    </w:p>
+    <w:p>
+      <w:pPr>
+        <w:pStyle w:val="Normal"/>
+        <w:jc w:val="left"/>
+        <w:rPr>
+          <w:b w:val="false"/>
+          <w:b w:val="false"/>
+          <w:bCs w:val="false"/>
+          <w:sz w:val="24"/>
+          <w:szCs w:val="24"/>
+        </w:rPr>
+      </w:pPr>
+      <w:r>
+        <w:rPr/>
+      </w:r>
+    </w:p>
+    <w:p>
+      <w:pPr>
+        <w:pStyle w:val="Normal"/>
+        <w:jc w:val="left"/>
+        <w:rPr>
+          <w:b w:val="false"/>
+          <w:b w:val="false"/>
+          <w:bCs w:val="false"/>
+          <w:sz w:val="24"/>
+          <w:szCs w:val="24"/>
+        </w:rPr>
+      </w:pPr>
+      <w:r>
+        <w:rPr>
+          <w:b w:val="false"/>
+          <w:bCs w:val="false"/>
+          <w:sz w:val="24"/>
+          <w:szCs w:val="24"/>
+        </w:rPr>
+      </w:r>
+    </w:p>
+    <w:p>
+      <w:pPr>
+        <w:pStyle w:val="Normal"/>
+        <w:jc w:val="left"/>
+        <w:rPr/>
+      </w:pPr>
+      <w:r>
+        <w:rPr>
+          <w:b/>
+          <w:bCs/>
+          <w:sz w:val="24"/>
+          <w:szCs w:val="24"/>
+        </w:rPr>
+        <w:t xml:space="preserve">UC2: </w:t>
+      </w:r>
+      <w:r>
+        <w:rPr>
+          <w:b w:val="false"/>
+          <w:bCs w:val="false"/>
+          <w:sz w:val="24"/>
+          <w:szCs w:val="24"/>
+        </w:rPr>
+        <w:t>Entering the question patterns from the interface.</w:t>
+      </w:r>
+    </w:p>
+    <w:p>
+      <w:pPr>
+        <w:pStyle w:val="Normal"/>
+        <w:jc w:val="left"/>
+        <w:rPr>
+          <w:b w:val="false"/>
+          <w:b w:val="false"/>
+          <w:bCs w:val="false"/>
+          <w:sz w:val="24"/>
+          <w:szCs w:val="24"/>
+        </w:rPr>
+      </w:pPr>
+      <w:r>
+        <w:rPr/>
+      </w:r>
+    </w:p>
+    <w:p>
+      <w:pPr>
+        <w:pStyle w:val="Normal"/>
+        <w:jc w:val="left"/>
+        <w:rPr/>
+      </w:pPr>
+      <w:r>
+        <w:rPr>
+          <w:b w:val="false"/>
+          <w:bCs w:val="false"/>
+          <w:sz w:val="24"/>
+          <w:szCs w:val="24"/>
+        </w:rPr>
+        <w:t xml:space="preserve">     </w:t>
+      </w:r>
+      <w:r>
+        <w:rPr>
+          <w:b w:val="false"/>
+          <w:bCs w:val="false"/>
+          <w:sz w:val="20"/>
+          <w:szCs w:val="20"/>
+        </w:rPr>
+        <w:t xml:space="preserve"> </w:t>
+      </w:r>
+      <w:r>
+        <w:rPr>
+          <w:b w:val="false"/>
+          <w:bCs w:val="false"/>
+          <w:sz w:val="22"/>
+          <w:szCs w:val="22"/>
+        </w:rPr>
+        <w:t>1.</w:t>
+      </w:r>
+      <w:r>
+        <w:rPr>
+          <w:rFonts w:ascii="arial;sans-serif" w:hAnsi="arial;sans-serif"/>
+          <w:b w:val="false"/>
+          <w:bCs w:val="false"/>
+          <w:i w:val="false"/>
+          <w:caps w:val="false"/>
+          <w:smallCaps w:val="false"/>
+          <w:color w:val="212121"/>
+          <w:spacing w:val="0"/>
+          <w:sz w:val="22"/>
+          <w:szCs w:val="22"/>
+        </w:rPr>
+        <w:t xml:space="preserve">The user must fill in the </w:t>
+      </w:r>
+      <w:r>
+        <w:rPr>
+          <w:rFonts w:ascii="arial;sans-serif" w:hAnsi="arial;sans-serif"/>
+          <w:b w:val="false"/>
+          <w:bCs w:val="false"/>
+          <w:i w:val="false"/>
+          <w:caps w:val="false"/>
+          <w:smallCaps w:val="false"/>
+          <w:color w:val="212121"/>
+          <w:spacing w:val="0"/>
+          <w:sz w:val="22"/>
+          <w:szCs w:val="22"/>
+        </w:rPr>
+        <w:t xml:space="preserve">necessary </w:t>
+      </w:r>
+      <w:r>
+        <w:rPr>
+          <w:rFonts w:ascii="arial;sans-serif" w:hAnsi="arial;sans-serif"/>
+          <w:b w:val="false"/>
+          <w:bCs w:val="false"/>
+          <w:i w:val="false"/>
+          <w:caps w:val="false"/>
+          <w:smallCaps w:val="false"/>
+          <w:color w:val="212121"/>
+          <w:spacing w:val="0"/>
+          <w:sz w:val="22"/>
+          <w:szCs w:val="22"/>
+        </w:rPr>
+        <w:t>fields of the question type . If it is not filled, its input will be rejected and warned by red color.</w:t>
+      </w:r>
+    </w:p>
+    <w:p>
+      <w:pPr>
+        <w:pStyle w:val="Normal"/>
+        <w:jc w:val="left"/>
+        <w:rPr>
+          <w:sz w:val="22"/>
+          <w:szCs w:val="22"/>
+        </w:rPr>
+      </w:pPr>
+      <w:r>
+        <w:rPr>
+          <w:rFonts w:ascii="arial;sans-serif" w:hAnsi="arial;sans-serif"/>
+          <w:b w:val="false"/>
+          <w:bCs w:val="false"/>
+          <w:i w:val="false"/>
+          <w:caps w:val="false"/>
+          <w:smallCaps w:val="false"/>
+          <w:color w:val="212121"/>
+          <w:spacing w:val="0"/>
+          <w:sz w:val="22"/>
+          <w:szCs w:val="22"/>
+        </w:rPr>
+        <w:t xml:space="preserve">      </w:t>
+      </w:r>
+      <w:r>
+        <w:rPr>
+          <w:rFonts w:ascii="arial;sans-serif" w:hAnsi="arial;sans-serif"/>
+          <w:b w:val="false"/>
+          <w:bCs w:val="false"/>
+          <w:i w:val="false"/>
+          <w:caps w:val="false"/>
+          <w:smallCaps w:val="false"/>
+          <w:color w:val="212121"/>
+          <w:spacing w:val="0"/>
+          <w:sz w:val="22"/>
+          <w:szCs w:val="22"/>
+        </w:rPr>
+        <w:t>2.The required amount of free space should be available where the data is saved.</w:t>
+      </w:r>
+    </w:p>
+    <w:p>
+      <w:pPr>
+        <w:pStyle w:val="Normal"/>
+        <w:numPr>
+          <w:ilvl w:val="0"/>
+          <w:numId w:val="0"/>
+        </w:numPr>
+        <w:ind w:left="720" w:hanging="0"/>
+        <w:jc w:val="left"/>
+        <w:rPr>
+          <w:b w:val="false"/>
+          <w:b w:val="false"/>
+          <w:bCs w:val="false"/>
+        </w:rPr>
+      </w:pPr>
+      <w:r>
+        <w:rPr>
+          <w:b w:val="false"/>
+          <w:bCs w:val="false"/>
+          <w:sz w:val="22"/>
+          <w:szCs w:val="22"/>
+        </w:rPr>
+      </w:r>
+    </w:p>
+    <w:p>
+      <w:pPr>
+        <w:pStyle w:val="Normal"/>
+        <w:numPr>
+          <w:ilvl w:val="0"/>
+          <w:numId w:val="0"/>
+        </w:numPr>
+        <w:ind w:left="720" w:hanging="0"/>
+        <w:jc w:val="left"/>
+        <w:rPr>
+          <w:b w:val="false"/>
+          <w:b w:val="false"/>
+          <w:bCs w:val="false"/>
+          <w:sz w:val="24"/>
+          <w:szCs w:val="24"/>
+        </w:rPr>
+      </w:pPr>
+      <w:r>
+        <w:rPr>
+          <w:b w:val="false"/>
+          <w:bCs w:val="false"/>
+          <w:sz w:val="24"/>
+          <w:szCs w:val="24"/>
+        </w:rPr>
+      </w:r>
+    </w:p>
+    <w:p>
+      <w:pPr>
+        <w:pStyle w:val="Normal"/>
+        <w:numPr>
+          <w:ilvl w:val="0"/>
+          <w:numId w:val="0"/>
+        </w:numPr>
+        <w:ind w:left="720" w:hanging="0"/>
+        <w:jc w:val="left"/>
+        <w:rPr>
+          <w:b w:val="false"/>
+          <w:b w:val="false"/>
+          <w:bCs w:val="false"/>
+          <w:sz w:val="24"/>
+          <w:szCs w:val="24"/>
+        </w:rPr>
+      </w:pPr>
+      <w:r>
+        <w:rPr>
+          <w:b w:val="false"/>
+          <w:bCs w:val="false"/>
+          <w:sz w:val="24"/>
+          <w:szCs w:val="24"/>
+        </w:rPr>
+      </w:r>
+    </w:p>
+    <w:p>
+      <w:pPr>
+        <w:pStyle w:val="Normal"/>
+        <w:jc w:val="left"/>
+        <w:rPr/>
+      </w:pPr>
+      <w:r>
+        <w:rPr>
+          <w:b/>
+          <w:bCs/>
+          <w:sz w:val="24"/>
+          <w:szCs w:val="24"/>
+        </w:rPr>
+        <w:t xml:space="preserve">UC3: </w:t>
+      </w:r>
+      <w:r>
+        <w:rPr>
+          <w:b w:val="false"/>
+          <w:bCs w:val="false"/>
+          <w:sz w:val="24"/>
+          <w:szCs w:val="24"/>
+        </w:rPr>
+        <w:t>Get data from Internet</w:t>
+      </w:r>
+    </w:p>
+    <w:p>
+      <w:pPr>
+        <w:pStyle w:val="Normal"/>
+        <w:jc w:val="left"/>
+        <w:rPr>
+          <w:b w:val="false"/>
+          <w:b w:val="false"/>
+          <w:bCs w:val="false"/>
+          <w:sz w:val="24"/>
+          <w:szCs w:val="24"/>
+        </w:rPr>
+      </w:pPr>
+      <w:r>
+        <w:rPr>
+          <w:b w:val="false"/>
+          <w:bCs w:val="false"/>
+          <w:sz w:val="24"/>
+          <w:szCs w:val="24"/>
+        </w:rPr>
+        <w:t xml:space="preserve">        </w:t>
+      </w:r>
+    </w:p>
+    <w:p>
+      <w:pPr>
+        <w:pStyle w:val="Normal"/>
+        <w:jc w:val="left"/>
+        <w:rPr>
+          <w:b w:val="false"/>
+          <w:sz w:val="24"/>
+        </w:rPr>
+      </w:pPr>
+      <w:r>
+        <w:rPr>
+          <w:b w:val="false"/>
+          <w:bCs w:val="false"/>
+          <w:sz w:val="24"/>
+          <w:szCs w:val="24"/>
+        </w:rPr>
+        <w:t xml:space="preserve">          </w:t>
+      </w:r>
+      <w:r>
+        <w:rPr>
+          <w:b w:val="false"/>
+          <w:bCs w:val="false"/>
+          <w:sz w:val="24"/>
+          <w:szCs w:val="24"/>
+        </w:rPr>
+        <w:t>1.</w:t>
+      </w:r>
+      <w:bookmarkStart w:id="2" w:name="tw-target-text4"/>
+      <w:bookmarkEnd w:id="2"/>
+      <w:r>
+        <w:rPr>
+          <w:b w:val="false"/>
+          <w:bCs w:val="false"/>
+          <w:sz w:val="24"/>
+          <w:szCs w:val="24"/>
+        </w:rPr>
+        <w:t xml:space="preserve"> </w:t>
+      </w:r>
+      <w:r>
+        <w:rPr>
+          <w:rFonts w:ascii="inherit" w:hAnsi="inherit"/>
+          <w:b w:val="false"/>
+          <w:i w:val="false"/>
+          <w:caps w:val="false"/>
+          <w:smallCaps w:val="false"/>
+          <w:color w:val="212121"/>
+          <w:spacing w:val="0"/>
+          <w:sz w:val="20"/>
+          <w:szCs w:val="20"/>
+          <w:lang w:val="en-US"/>
+        </w:rPr>
+        <w:t xml:space="preserve">An Internet connection is required for Listener and </w:t>
+      </w:r>
+      <w:r>
+        <w:rPr>
+          <w:rFonts w:ascii="inherit" w:hAnsi="inherit"/>
+          <w:b w:val="false"/>
+          <w:i w:val="false"/>
+          <w:caps w:val="false"/>
+          <w:smallCaps w:val="false"/>
+          <w:color w:val="212121"/>
+          <w:spacing w:val="0"/>
+          <w:sz w:val="20"/>
+          <w:szCs w:val="20"/>
+          <w:lang w:val="en-US"/>
+        </w:rPr>
+        <w:t>company</w:t>
+      </w:r>
+      <w:r>
+        <w:rPr>
+          <w:rFonts w:ascii="inherit" w:hAnsi="inherit"/>
+          <w:b w:val="false"/>
+          <w:i w:val="false"/>
+          <w:caps w:val="false"/>
+          <w:smallCaps w:val="false"/>
+          <w:color w:val="212121"/>
+          <w:spacing w:val="0"/>
+          <w:sz w:val="20"/>
+          <w:szCs w:val="20"/>
+          <w:lang w:val="en-US"/>
+        </w:rPr>
+        <w:t xml:space="preserve"> to receive information from the Spotify API.</w:t>
+      </w:r>
+    </w:p>
+    <w:p>
+      <w:pPr>
+        <w:pStyle w:val="Normal"/>
+        <w:jc w:val="left"/>
+        <w:rPr>
+          <w:b w:val="false"/>
+          <w:b w:val="false"/>
+          <w:bCs w:val="false"/>
+          <w:sz w:val="20"/>
+          <w:szCs w:val="20"/>
+        </w:rPr>
+      </w:pPr>
+      <w:r>
+        <w:rPr>
+          <w:b w:val="false"/>
+          <w:bCs w:val="false"/>
+          <w:sz w:val="20"/>
+          <w:szCs w:val="20"/>
+        </w:rPr>
       </w:r>
     </w:p>
     <w:sectPr>
@@ -700,6 +1590,7 @@
       <w:pgNumType w:fmt="decimal"/>
       <w:formProt w:val="false"/>
       <w:textDirection w:val="lrTb"/>
+      <w:docGrid w:type="default" w:linePitch="100" w:charSpace="0"/>
     </w:sectPr>
   </w:body>
 </w:document>
@@ -719,7 +1610,6 @@
         </w:tabs>
         <w:ind w:left="720" w:hanging="360"/>
       </w:pPr>
-      <w:rPr/>
     </w:lvl>
     <w:lvl w:ilvl="1">
       <w:start w:val="1"/>
@@ -732,7 +1622,6 @@
         </w:tabs>
         <w:ind w:left="1080" w:hanging="360"/>
       </w:pPr>
-      <w:rPr/>
     </w:lvl>
     <w:lvl w:ilvl="2">
       <w:start w:val="1"/>
@@ -745,7 +1634,6 @@
         </w:tabs>
         <w:ind w:left="1440" w:hanging="360"/>
       </w:pPr>
-      <w:rPr/>
     </w:lvl>
     <w:lvl w:ilvl="3">
       <w:start w:val="1"/>
@@ -758,7 +1646,6 @@
         </w:tabs>
         <w:ind w:left="1800" w:hanging="360"/>
       </w:pPr>
-      <w:rPr/>
     </w:lvl>
     <w:lvl w:ilvl="4">
       <w:start w:val="1"/>
@@ -771,7 +1658,6 @@
         </w:tabs>
         <w:ind w:left="2160" w:hanging="360"/>
       </w:pPr>
-      <w:rPr/>
     </w:lvl>
     <w:lvl w:ilvl="5">
       <w:start w:val="1"/>
@@ -784,7 +1670,6 @@
         </w:tabs>
         <w:ind w:left="2520" w:hanging="360"/>
       </w:pPr>
-      <w:rPr/>
     </w:lvl>
     <w:lvl w:ilvl="6">
       <w:start w:val="1"/>
@@ -797,7 +1682,6 @@
         </w:tabs>
         <w:ind w:left="2880" w:hanging="360"/>
       </w:pPr>
-      <w:rPr/>
     </w:lvl>
     <w:lvl w:ilvl="7">
       <w:start w:val="1"/>
@@ -810,7 +1694,6 @@
         </w:tabs>
         <w:ind w:left="3240" w:hanging="360"/>
       </w:pPr>
-      <w:rPr/>
     </w:lvl>
     <w:lvl w:ilvl="8">
       <w:start w:val="1"/>
@@ -823,7 +1706,6 @@
         </w:tabs>
         <w:ind w:left="3600" w:hanging="360"/>
       </w:pPr>
-      <w:rPr/>
     </w:lvl>
   </w:abstractNum>
   <w:abstractNum w:abstractNumId="2">
@@ -838,7 +1720,6 @@
         </w:tabs>
         <w:ind w:left="720" w:hanging="360"/>
       </w:pPr>
-      <w:rPr/>
     </w:lvl>
     <w:lvl w:ilvl="1">
       <w:start w:val="1"/>
@@ -851,7 +1732,6 @@
         </w:tabs>
         <w:ind w:left="1080" w:hanging="360"/>
       </w:pPr>
-      <w:rPr/>
     </w:lvl>
     <w:lvl w:ilvl="2">
       <w:start w:val="1"/>
@@ -864,7 +1744,6 @@
         </w:tabs>
         <w:ind w:left="1440" w:hanging="360"/>
       </w:pPr>
-      <w:rPr/>
     </w:lvl>
     <w:lvl w:ilvl="3">
       <w:start w:val="1"/>
@@ -877,7 +1756,6 @@
         </w:tabs>
         <w:ind w:left="1800" w:hanging="360"/>
       </w:pPr>
-      <w:rPr/>
     </w:lvl>
     <w:lvl w:ilvl="4">
       <w:start w:val="1"/>
@@ -890,7 +1768,6 @@
         </w:tabs>
         <w:ind w:left="2160" w:hanging="360"/>
       </w:pPr>
-      <w:rPr/>
     </w:lvl>
     <w:lvl w:ilvl="5">
       <w:start w:val="1"/>
@@ -903,7 +1780,6 @@
         </w:tabs>
         <w:ind w:left="2520" w:hanging="360"/>
       </w:pPr>
-      <w:rPr/>
     </w:lvl>
     <w:lvl w:ilvl="6">
       <w:start w:val="1"/>
@@ -916,7 +1792,6 @@
         </w:tabs>
         <w:ind w:left="2880" w:hanging="360"/>
       </w:pPr>
-      <w:rPr/>
     </w:lvl>
     <w:lvl w:ilvl="7">
       <w:start w:val="1"/>
@@ -929,7 +1804,6 @@
         </w:tabs>
         <w:ind w:left="3240" w:hanging="360"/>
       </w:pPr>
-      <w:rPr/>
     </w:lvl>
     <w:lvl w:ilvl="8">
       <w:start w:val="1"/>
@@ -942,7 +1816,6 @@
         </w:tabs>
         <w:ind w:left="3600" w:hanging="360"/>
       </w:pPr>
-      <w:rPr/>
     </w:lvl>
   </w:abstractNum>
   <w:abstractNum w:abstractNumId="3">
@@ -957,7 +1830,6 @@
         </w:tabs>
         <w:ind w:left="720" w:hanging="360"/>
       </w:pPr>
-      <w:rPr/>
     </w:lvl>
     <w:lvl w:ilvl="1">
       <w:start w:val="1"/>
@@ -970,7 +1842,6 @@
         </w:tabs>
         <w:ind w:left="1080" w:hanging="360"/>
       </w:pPr>
-      <w:rPr/>
     </w:lvl>
     <w:lvl w:ilvl="2">
       <w:start w:val="1"/>
@@ -983,7 +1854,6 @@
         </w:tabs>
         <w:ind w:left="1440" w:hanging="360"/>
       </w:pPr>
-      <w:rPr/>
     </w:lvl>
     <w:lvl w:ilvl="3">
       <w:start w:val="1"/>
@@ -996,7 +1866,6 @@
         </w:tabs>
         <w:ind w:left="1800" w:hanging="360"/>
       </w:pPr>
-      <w:rPr/>
     </w:lvl>
     <w:lvl w:ilvl="4">
       <w:start w:val="1"/>
@@ -1009,7 +1878,6 @@
         </w:tabs>
         <w:ind w:left="2160" w:hanging="360"/>
       </w:pPr>
-      <w:rPr/>
     </w:lvl>
     <w:lvl w:ilvl="5">
       <w:start w:val="1"/>
@@ -1022,7 +1890,6 @@
         </w:tabs>
         <w:ind w:left="2520" w:hanging="360"/>
       </w:pPr>
-      <w:rPr/>
     </w:lvl>
     <w:lvl w:ilvl="6">
       <w:start w:val="1"/>
@@ -1035,7 +1902,6 @@
         </w:tabs>
         <w:ind w:left="2880" w:hanging="360"/>
       </w:pPr>
-      <w:rPr/>
     </w:lvl>
     <w:lvl w:ilvl="7">
       <w:start w:val="1"/>
@@ -1048,7 +1914,6 @@
         </w:tabs>
         <w:ind w:left="3240" w:hanging="360"/>
       </w:pPr>
-      <w:rPr/>
     </w:lvl>
     <w:lvl w:ilvl="8">
       <w:start w:val="1"/>
@@ -1061,7 +1926,6 @@
         </w:tabs>
         <w:ind w:left="3600" w:hanging="360"/>
       </w:pPr>
-      <w:rPr/>
     </w:lvl>
   </w:abstractNum>
   <w:abstractNum w:abstractNumId="4">
@@ -1075,140 +1939,142 @@
           <w:tab w:val="num" w:pos="1429"/>
         </w:tabs>
         <w:ind w:left="1429" w:hanging="360"/>
+      </w:pPr>
+      <w:rPr>
+        <w:rFonts w:ascii="Symbol" w:hAnsi="Symbol" w:cs="Symbol" w:hint="default"/>
+        <w:sz w:val="24"/>
+        <w:b w:val="false"/>
+        <w:rFonts w:cs="OpenSymbol"/>
+      </w:rPr>
+    </w:lvl>
+    <w:lvl w:ilvl="1">
+      <w:start w:val="1"/>
+      <w:numFmt w:val="bullet"/>
+      <w:lvlText w:val="◦"/>
+      <w:lvlJc w:val="left"/>
+      <w:pPr>
+        <w:tabs>
+          <w:tab w:val="num" w:pos="1789"/>
+        </w:tabs>
+        <w:ind w:left="1789" w:hanging="360"/>
+      </w:pPr>
+      <w:rPr>
+        <w:rFonts w:ascii="OpenSymbol" w:hAnsi="OpenSymbol" w:cs="OpenSymbol" w:hint="default"/>
+        <w:rFonts w:cs="OpenSymbol"/>
+      </w:rPr>
+    </w:lvl>
+    <w:lvl w:ilvl="2">
+      <w:start w:val="1"/>
+      <w:numFmt w:val="bullet"/>
+      <w:lvlText w:val="▪"/>
+      <w:lvlJc w:val="left"/>
+      <w:pPr>
+        <w:tabs>
+          <w:tab w:val="num" w:pos="2149"/>
+        </w:tabs>
+        <w:ind w:left="2149" w:hanging="360"/>
+      </w:pPr>
+      <w:rPr>
+        <w:rFonts w:ascii="OpenSymbol" w:hAnsi="OpenSymbol" w:cs="OpenSymbol" w:hint="default"/>
+        <w:rFonts w:cs="OpenSymbol"/>
+      </w:rPr>
+    </w:lvl>
+    <w:lvl w:ilvl="3">
+      <w:start w:val="1"/>
+      <w:numFmt w:val="bullet"/>
+      <w:lvlText w:val=""/>
+      <w:lvlJc w:val="left"/>
+      <w:pPr>
+        <w:tabs>
+          <w:tab w:val="num" w:pos="2509"/>
+        </w:tabs>
+        <w:ind w:left="2509" w:hanging="360"/>
       </w:pPr>
       <w:rPr>
         <w:rFonts w:ascii="Symbol" w:hAnsi="Symbol" w:cs="Symbol" w:hint="default"/>
         <w:rFonts w:cs="OpenSymbol"/>
       </w:rPr>
     </w:lvl>
-    <w:lvl w:ilvl="1">
+    <w:lvl w:ilvl="4">
       <w:start w:val="1"/>
       <w:numFmt w:val="bullet"/>
       <w:lvlText w:val="◦"/>
       <w:lvlJc w:val="left"/>
       <w:pPr>
         <w:tabs>
-          <w:tab w:val="num" w:pos="1789"/>
-        </w:tabs>
-        <w:ind w:left="1789" w:hanging="360"/>
+          <w:tab w:val="num" w:pos="2869"/>
+        </w:tabs>
+        <w:ind w:left="2869" w:hanging="360"/>
       </w:pPr>
       <w:rPr>
         <w:rFonts w:ascii="OpenSymbol" w:hAnsi="OpenSymbol" w:cs="OpenSymbol" w:hint="default"/>
         <w:rFonts w:cs="OpenSymbol"/>
       </w:rPr>
     </w:lvl>
-    <w:lvl w:ilvl="2">
+    <w:lvl w:ilvl="5">
       <w:start w:val="1"/>
       <w:numFmt w:val="bullet"/>
       <w:lvlText w:val="▪"/>
       <w:lvlJc w:val="left"/>
       <w:pPr>
         <w:tabs>
-          <w:tab w:val="num" w:pos="2149"/>
-        </w:tabs>
-        <w:ind w:left="2149" w:hanging="360"/>
+          <w:tab w:val="num" w:pos="3229"/>
+        </w:tabs>
+        <w:ind w:left="3229" w:hanging="360"/>
       </w:pPr>
       <w:rPr>
         <w:rFonts w:ascii="OpenSymbol" w:hAnsi="OpenSymbol" w:cs="OpenSymbol" w:hint="default"/>
         <w:rFonts w:cs="OpenSymbol"/>
       </w:rPr>
     </w:lvl>
-    <w:lvl w:ilvl="3">
+    <w:lvl w:ilvl="6">
       <w:start w:val="1"/>
       <w:numFmt w:val="bullet"/>
       <w:lvlText w:val=""/>
       <w:lvlJc w:val="left"/>
       <w:pPr>
         <w:tabs>
-          <w:tab w:val="num" w:pos="2509"/>
-        </w:tabs>
-        <w:ind w:left="2509" w:hanging="360"/>
+          <w:tab w:val="num" w:pos="3589"/>
+        </w:tabs>
+        <w:ind w:left="3589" w:hanging="360"/>
       </w:pPr>
       <w:rPr>
         <w:rFonts w:ascii="Symbol" w:hAnsi="Symbol" w:cs="Symbol" w:hint="default"/>
         <w:rFonts w:cs="OpenSymbol"/>
       </w:rPr>
     </w:lvl>
-    <w:lvl w:ilvl="4">
+    <w:lvl w:ilvl="7">
       <w:start w:val="1"/>
       <w:numFmt w:val="bullet"/>
       <w:lvlText w:val="◦"/>
       <w:lvlJc w:val="left"/>
       <w:pPr>
         <w:tabs>
-          <w:tab w:val="num" w:pos="2869"/>
-        </w:tabs>
-        <w:ind w:left="2869" w:hanging="360"/>
+          <w:tab w:val="num" w:pos="3949"/>
+        </w:tabs>
+        <w:ind w:left="3949" w:hanging="360"/>
       </w:pPr>
       <w:rPr>
         <w:rFonts w:ascii="OpenSymbol" w:hAnsi="OpenSymbol" w:cs="OpenSymbol" w:hint="default"/>
         <w:rFonts w:cs="OpenSymbol"/>
       </w:rPr>
     </w:lvl>
-    <w:lvl w:ilvl="5">
+    <w:lvl w:ilvl="8">
       <w:start w:val="1"/>
       <w:numFmt w:val="bullet"/>
       <w:lvlText w:val="▪"/>
       <w:lvlJc w:val="left"/>
       <w:pPr>
         <w:tabs>
-          <w:tab w:val="num" w:pos="3229"/>
-        </w:tabs>
-        <w:ind w:left="3229" w:hanging="360"/>
+          <w:tab w:val="num" w:pos="4309"/>
+        </w:tabs>
+        <w:ind w:left="4309" w:hanging="360"/>
       </w:pPr>
       <w:rPr>
         <w:rFonts w:ascii="OpenSymbol" w:hAnsi="OpenSymbol" w:cs="OpenSymbol" w:hint="default"/>
         <w:rFonts w:cs="OpenSymbol"/>
       </w:rPr>
     </w:lvl>
-    <w:lvl w:ilvl="6">
-      <w:start w:val="1"/>
-      <w:numFmt w:val="bullet"/>
-      <w:lvlText w:val=""/>
-      <w:lvlJc w:val="left"/>
-      <w:pPr>
-        <w:tabs>
-          <w:tab w:val="num" w:pos="3589"/>
-        </w:tabs>
-        <w:ind w:left="3589" w:hanging="360"/>
-      </w:pPr>
-      <w:rPr>
-        <w:rFonts w:ascii="Symbol" w:hAnsi="Symbol" w:cs="Symbol" w:hint="default"/>
-        <w:rFonts w:cs="OpenSymbol"/>
-      </w:rPr>
-    </w:lvl>
-    <w:lvl w:ilvl="7">
-      <w:start w:val="1"/>
-      <w:numFmt w:val="bullet"/>
-      <w:lvlText w:val="◦"/>
-      <w:lvlJc w:val="left"/>
-      <w:pPr>
-        <w:tabs>
-          <w:tab w:val="num" w:pos="3949"/>
-        </w:tabs>
-        <w:ind w:left="3949" w:hanging="360"/>
-      </w:pPr>
-      <w:rPr>
-        <w:rFonts w:ascii="OpenSymbol" w:hAnsi="OpenSymbol" w:cs="OpenSymbol" w:hint="default"/>
-        <w:rFonts w:cs="OpenSymbol"/>
-      </w:rPr>
-    </w:lvl>
-    <w:lvl w:ilvl="8">
-      <w:start w:val="1"/>
-      <w:numFmt w:val="bullet"/>
-      <w:lvlText w:val="▪"/>
-      <w:lvlJc w:val="left"/>
-      <w:pPr>
-        <w:tabs>
-          <w:tab w:val="num" w:pos="4309"/>
-        </w:tabs>
-        <w:ind w:left="4309" w:hanging="360"/>
-      </w:pPr>
-      <w:rPr>
-        <w:rFonts w:ascii="OpenSymbol" w:hAnsi="OpenSymbol" w:cs="OpenSymbol" w:hint="default"/>
-        <w:rFonts w:cs="OpenSymbol"/>
-      </w:rPr>
-    </w:lvl>
   </w:abstractNum>
   <w:abstractNum w:abstractNumId="5">
     <w:lvl w:ilvl="0">
@@ -1222,7 +2088,6 @@
         </w:tabs>
         <w:ind w:left="1789" w:hanging="360"/>
       </w:pPr>
-      <w:rPr/>
     </w:lvl>
     <w:lvl w:ilvl="1">
       <w:start w:val="1"/>
@@ -1235,7 +2100,6 @@
         </w:tabs>
         <w:ind w:left="2149" w:hanging="360"/>
       </w:pPr>
-      <w:rPr/>
     </w:lvl>
     <w:lvl w:ilvl="2">
       <w:start w:val="1"/>
@@ -1248,7 +2112,6 @@
         </w:tabs>
         <w:ind w:left="2509" w:hanging="360"/>
       </w:pPr>
-      <w:rPr/>
     </w:lvl>
     <w:lvl w:ilvl="3">
       <w:start w:val="1"/>
@@ -1261,7 +2124,6 @@
         </w:tabs>
         <w:ind w:left="2869" w:hanging="360"/>
       </w:pPr>
-      <w:rPr/>
     </w:lvl>
     <w:lvl w:ilvl="4">
       <w:start w:val="1"/>
@@ -1274,7 +2136,6 @@
         </w:tabs>
         <w:ind w:left="3229" w:hanging="360"/>
       </w:pPr>
-      <w:rPr/>
     </w:lvl>
     <w:lvl w:ilvl="5">
       <w:start w:val="1"/>
@@ -1287,7 +2148,6 @@
         </w:tabs>
         <w:ind w:left="3589" w:hanging="360"/>
       </w:pPr>
-      <w:rPr/>
     </w:lvl>
     <w:lvl w:ilvl="6">
       <w:start w:val="1"/>
@@ -1300,7 +2160,6 @@
         </w:tabs>
         <w:ind w:left="3949" w:hanging="360"/>
       </w:pPr>
-      <w:rPr/>
     </w:lvl>
     <w:lvl w:ilvl="7">
       <w:start w:val="1"/>
@@ -1313,7 +2172,6 @@
         </w:tabs>
         <w:ind w:left="4309" w:hanging="360"/>
       </w:pPr>
-      <w:rPr/>
     </w:lvl>
     <w:lvl w:ilvl="8">
       <w:start w:val="1"/>
@@ -1326,7 +2184,6 @@
         </w:tabs>
         <w:ind w:left="4669" w:hanging="360"/>
       </w:pPr>
-      <w:rPr/>
     </w:lvl>
   </w:abstractNum>
   <w:abstractNum w:abstractNumId="6">
@@ -1449,15 +2306,12 @@
       <w:rPr>
         <w:rFonts w:ascii="Liberation Serif" w:hAnsi="Liberation Serif" w:eastAsia="Noto Sans CJK SC Regular" w:cs="Lohit Devanagari"/>
         <w:kern w:val="2"/>
-        <w:sz w:val="24"/>
         <w:szCs w:val="24"/>
         <w:lang w:val="en-US" w:eastAsia="zh-CN" w:bidi="hi-IN"/>
       </w:rPr>
     </w:rPrDefault>
     <w:pPrDefault>
-      <w:pPr>
-        <w:widowControl/>
-      </w:pPr>
+      <w:pPr/>
     </w:pPrDefault>
   </w:docDefaults>
   <w:style w:type="paragraph" w:styleId="Normal">
@@ -1465,6 +2319,8 @@
     <w:qFormat/>
     <w:pPr>
       <w:widowControl/>
+      <w:bidi w:val="0"/>
+      <w:jc w:val="left"/>
     </w:pPr>
     <w:rPr>
       <w:rFonts w:ascii="Liberation Serif" w:hAnsi="Liberation Serif" w:eastAsia="Noto Sans CJK SC Regular" w:cs="Lohit Devanagari"/>
@@ -1485,6 +2341,71 @@
     <w:qFormat/>
     <w:rPr>
       <w:rFonts w:ascii="OpenSymbol" w:hAnsi="OpenSymbol" w:eastAsia="OpenSymbol" w:cs="OpenSymbol"/>
+    </w:rPr>
+  </w:style>
+  <w:style w:type="character" w:styleId="ListLabel1">
+    <w:name w:val="ListLabel 1"/>
+    <w:qFormat/>
+    <w:rPr>
+      <w:rFonts w:cs="OpenSymbol"/>
+      <w:b w:val="false"/>
+      <w:sz w:val="24"/>
+    </w:rPr>
+  </w:style>
+  <w:style w:type="character" w:styleId="ListLabel2">
+    <w:name w:val="ListLabel 2"/>
+    <w:qFormat/>
+    <w:rPr>
+      <w:rFonts w:cs="OpenSymbol"/>
+    </w:rPr>
+  </w:style>
+  <w:style w:type="character" w:styleId="ListLabel3">
+    <w:name w:val="ListLabel 3"/>
+    <w:qFormat/>
+    <w:rPr>
+      <w:rFonts w:cs="OpenSymbol"/>
+    </w:rPr>
+  </w:style>
+  <w:style w:type="character" w:styleId="ListLabel4">
+    <w:name w:val="ListLabel 4"/>
+    <w:qFormat/>
+    <w:rPr>
+      <w:rFonts w:cs="OpenSymbol"/>
+    </w:rPr>
+  </w:style>
+  <w:style w:type="character" w:styleId="ListLabel5">
+    <w:name w:val="ListLabel 5"/>
+    <w:qFormat/>
+    <w:rPr>
+      <w:rFonts w:cs="OpenSymbol"/>
+    </w:rPr>
+  </w:style>
+  <w:style w:type="character" w:styleId="ListLabel6">
+    <w:name w:val="ListLabel 6"/>
+    <w:qFormat/>
+    <w:rPr>
+      <w:rFonts w:cs="OpenSymbol"/>
+    </w:rPr>
+  </w:style>
+  <w:style w:type="character" w:styleId="ListLabel7">
+    <w:name w:val="ListLabel 7"/>
+    <w:qFormat/>
+    <w:rPr>
+      <w:rFonts w:cs="OpenSymbol"/>
+    </w:rPr>
+  </w:style>
+  <w:style w:type="character" w:styleId="ListLabel8">
+    <w:name w:val="ListLabel 8"/>
+    <w:qFormat/>
+    <w:rPr>
+      <w:rFonts w:cs="OpenSymbol"/>
+    </w:rPr>
+  </w:style>
+  <w:style w:type="character" w:styleId="ListLabel9">
+    <w:name w:val="ListLabel 9"/>
+    <w:qFormat/>
+    <w:rPr>
+      <w:rFonts w:cs="OpenSymbol"/>
     </w:rPr>
   </w:style>
   <w:style w:type="paragraph" w:styleId="Heading">

</xml_diff>